<commit_message>
reviewed changes made, verified files
</commit_message>
<xml_diff>
--- a/set-03/Investing 500.docx
+++ b/set-03/Investing 500.docx
@@ -854,6 +854,94 @@
           <w:sz-cs w:val="24"/>
         </w:rPr>
         <w:t xml:space="preserve"/>
+      </w:r>
+    </w:p>
+    <w:p>
+      <w:pPr/>
+      <w:r>
+        <w:rPr>
+          <w:rFonts w:ascii="Helvetica Light" w:hAnsi="Helvetica Light" w:cs="Helvetica Light"/>
+          <w:sz w:val="24"/>
+          <w:sz-cs w:val="24"/>
+        </w:rPr>
+        <w:t xml:space="preserve"/>
+      </w:r>
+    </w:p>
+    <w:p>
+      <w:pPr/>
+      <w:r>
+        <w:rPr>
+          <w:rFonts w:ascii="Helvetica Light" w:hAnsi="Helvetica Light" w:cs="Helvetica Light"/>
+          <w:sz w:val="24"/>
+          <w:sz-cs w:val="24"/>
+        </w:rPr>
+        <w:t xml:space="preserve">How Moolah Capital Can Help Beginners</w:t>
+      </w:r>
+    </w:p>
+    <w:p>
+      <w:pPr/>
+      <w:r>
+        <w:rPr>
+          <w:rFonts w:ascii="Helvetica Light" w:hAnsi="Helvetica Light" w:cs="Helvetica Light"/>
+          <w:sz w:val="24"/>
+          <w:sz-cs w:val="24"/>
+        </w:rPr>
+        <w:t xml:space="preserve">•Market Index Fund — simple diversified exposure as you learn</w:t>
+      </w:r>
+    </w:p>
+    <w:p>
+      <w:pPr/>
+      <w:r>
+        <w:rPr>
+          <w:rFonts w:ascii="Helvetica Light" w:hAnsi="Helvetica Light" w:cs="Helvetica Light"/>
+          <w:sz w:val="24"/>
+          <w:sz-cs w:val="24"/>
+        </w:rPr>
+        <w:t xml:space="preserve">•AlphaGlobal Momentum Fund — rules-based trend exposure when you're ready to scale</w:t>
+      </w:r>
+    </w:p>
+    <w:p>
+      <w:pPr/>
+      <w:r>
+        <w:rPr>
+          <w:rFonts w:ascii="Helvetica Light" w:hAnsi="Helvetica Light" w:cs="Helvetica Light"/>
+          <w:sz w:val="24"/>
+          <w:sz-cs w:val="24"/>
+        </w:rPr>
+        <w:t xml:space="preserve">•AlphaGlobal Yield Fund — income via staking/lending with risk controls</w:t>
+      </w:r>
+    </w:p>
+    <w:p>
+      <w:pPr/>
+      <w:r>
+        <w:rPr>
+          <w:rFonts w:ascii="Helvetica Light" w:hAnsi="Helvetica Light" w:cs="Helvetica Light"/>
+          <w:sz w:val="24"/>
+          <w:sz-cs w:val="24"/>
+        </w:rPr>
+        <w:t xml:space="preserve">•GenAI Funds — build or mirror AI-driven strategies as you get comfortable</w:t>
+      </w:r>
+    </w:p>
+    <w:p>
+      <w:pPr/>
+      <w:r>
+        <w:rPr>
+          <w:rFonts w:ascii="Helvetica Light" w:hAnsi="Helvetica Light" w:cs="Helvetica Light"/>
+          <w:sz w:val="24"/>
+          <w:sz-cs w:val="24"/>
+        </w:rPr>
+        <w:t xml:space="preserve"/>
+      </w:r>
+    </w:p>
+    <w:p>
+      <w:pPr/>
+      <w:r>
+        <w:rPr>
+          <w:rFonts w:ascii="Helvetica Light" w:hAnsi="Helvetica Light" w:cs="Helvetica Light"/>
+          <w:sz w:val="24"/>
+          <w:sz-cs w:val="24"/>
+        </w:rPr>
+        <w:t xml:space="preserve">Disclaimer: This guide is UK-oriented; tax rules vary by country—seek professional advice. Nothing here is financial advice.</w:t>
       </w:r>
     </w:p>
     <w:sectPr/>

</xml_diff>